<commit_message>
Ejercicios: - Refuctoring - Inverse Refactoring
</commit_message>
<xml_diff>
--- a/Documentos/Indicaciones Taller.docx
+++ b/Documentos/Indicaciones Taller.docx
@@ -2525,18 +2525,7 @@
           <w:szCs w:val="21"/>
           <w:lang w:eastAsia="es-PE"/>
         </w:rPr>
-        <w:t>“Refactoring”</w:t>
-      </w:r>
-      <w:r>
-        <w:rPr>
-          <w:rFonts w:ascii="Helvetica" w:eastAsia="Times New Roman" w:hAnsi="Helvetica" w:cs="Helvetica"/>
-          <w:i/>
-          <w:color w:val="000000"/>
-          <w:sz w:val="21"/>
-          <w:szCs w:val="21"/>
-          <w:lang w:eastAsia="es-PE"/>
-        </w:rPr>
-        <w:t>.</w:t>
+        <w:t>“Refactoring”.</w:t>
       </w:r>
     </w:p>
     <w:p>
@@ -2936,7 +2925,7 @@
       <w:pPr>
         <w:numPr>
           <w:ilvl w:val="0"/>
-          <w:numId w:val="9"/>
+          <w:numId w:val="10"/>
         </w:numPr>
         <w:shd w:val="clear" w:color="auto" w:fill="FFFFFF"/>
         <w:spacing w:after="0" w:line="343" w:lineRule="atLeast"/>
@@ -2958,7 +2947,193 @@
           <w:szCs w:val="21"/>
           <w:lang w:eastAsia="es-PE"/>
         </w:rPr>
-        <w:t>Duración: 1.5 horas</w:t>
+        <w:t xml:space="preserve">Refactoring </w:t>
+      </w:r>
+      <w:proofErr w:type="spellStart"/>
+      <w:r>
+        <w:rPr>
+          <w:rFonts w:ascii="Helvetica" w:eastAsia="Times New Roman" w:hAnsi="Helvetica" w:cs="Helvetica"/>
+          <w:color w:val="000000"/>
+          <w:sz w:val="21"/>
+          <w:szCs w:val="21"/>
+          <w:lang w:eastAsia="es-PE"/>
+        </w:rPr>
+        <w:t>by</w:t>
+      </w:r>
+      <w:proofErr w:type="spellEnd"/>
+      <w:r>
+        <w:rPr>
+          <w:rFonts w:ascii="Helvetica" w:eastAsia="Times New Roman" w:hAnsi="Helvetica" w:cs="Helvetica"/>
+          <w:color w:val="000000"/>
+          <w:sz w:val="21"/>
+          <w:szCs w:val="21"/>
+          <w:lang w:eastAsia="es-PE"/>
+        </w:rPr>
+        <w:t xml:space="preserve"> </w:t>
+      </w:r>
+      <w:proofErr w:type="spellStart"/>
+      <w:r>
+        <w:rPr>
+          <w:rFonts w:ascii="Helvetica" w:eastAsia="Times New Roman" w:hAnsi="Helvetica" w:cs="Helvetica"/>
+          <w:color w:val="000000"/>
+          <w:sz w:val="21"/>
+          <w:szCs w:val="21"/>
+          <w:lang w:eastAsia="es-PE"/>
+        </w:rPr>
+        <w:t>the</w:t>
+      </w:r>
+      <w:proofErr w:type="spellEnd"/>
+      <w:r>
+        <w:rPr>
+          <w:rFonts w:ascii="Helvetica" w:eastAsia="Times New Roman" w:hAnsi="Helvetica" w:cs="Helvetica"/>
+          <w:color w:val="000000"/>
+          <w:sz w:val="21"/>
+          <w:szCs w:val="21"/>
+          <w:lang w:eastAsia="es-PE"/>
+        </w:rPr>
+        <w:t xml:space="preserve"> </w:t>
+      </w:r>
+      <w:proofErr w:type="spellStart"/>
+      <w:r>
+        <w:rPr>
+          <w:rFonts w:ascii="Helvetica" w:eastAsia="Times New Roman" w:hAnsi="Helvetica" w:cs="Helvetica"/>
+          <w:color w:val="000000"/>
+          <w:sz w:val="21"/>
+          <w:szCs w:val="21"/>
+          <w:lang w:eastAsia="es-PE"/>
+        </w:rPr>
+        <w:t>book</w:t>
+      </w:r>
+      <w:proofErr w:type="spellEnd"/>
+    </w:p>
+    <w:p>
+      <w:pPr>
+        <w:numPr>
+          <w:ilvl w:val="1"/>
+          <w:numId w:val="10"/>
+        </w:numPr>
+        <w:shd w:val="clear" w:color="auto" w:fill="FFFFFF"/>
+        <w:spacing w:after="0" w:line="343" w:lineRule="atLeast"/>
+        <w:jc w:val="left"/>
+        <w:rPr>
+          <w:rFonts w:ascii="Helvetica" w:eastAsia="Times New Roman" w:hAnsi="Helvetica" w:cs="Helvetica"/>
+          <w:color w:val="000000"/>
+          <w:sz w:val="21"/>
+          <w:szCs w:val="21"/>
+          <w:lang w:eastAsia="es-PE"/>
+        </w:rPr>
+      </w:pPr>
+      <w:proofErr w:type="spellStart"/>
+      <w:r>
+        <w:rPr>
+          <w:rFonts w:ascii="Helvetica" w:eastAsia="Times New Roman" w:hAnsi="Helvetica" w:cs="Helvetica"/>
+          <w:color w:val="000000"/>
+          <w:sz w:val="21"/>
+          <w:szCs w:val="21"/>
+          <w:lang w:eastAsia="es-PE"/>
+        </w:rPr>
+        <w:t>Baby</w:t>
+      </w:r>
+      <w:proofErr w:type="spellEnd"/>
+      <w:r>
+        <w:rPr>
+          <w:rFonts w:ascii="Helvetica" w:eastAsia="Times New Roman" w:hAnsi="Helvetica" w:cs="Helvetica"/>
+          <w:color w:val="000000"/>
+          <w:sz w:val="21"/>
+          <w:szCs w:val="21"/>
+          <w:lang w:eastAsia="es-PE"/>
+        </w:rPr>
+        <w:t xml:space="preserve"> </w:t>
+      </w:r>
+      <w:proofErr w:type="spellStart"/>
+      <w:r>
+        <w:rPr>
+          <w:rFonts w:ascii="Helvetica" w:eastAsia="Times New Roman" w:hAnsi="Helvetica" w:cs="Helvetica"/>
+          <w:color w:val="000000"/>
+          <w:sz w:val="21"/>
+          <w:szCs w:val="21"/>
+          <w:lang w:eastAsia="es-PE"/>
+        </w:rPr>
+        <w:t>Steps</w:t>
+      </w:r>
+      <w:proofErr w:type="spellEnd"/>
+    </w:p>
+    <w:p>
+      <w:pPr>
+        <w:numPr>
+          <w:ilvl w:val="1"/>
+          <w:numId w:val="10"/>
+        </w:numPr>
+        <w:shd w:val="clear" w:color="auto" w:fill="FFFFFF"/>
+        <w:spacing w:after="0" w:line="343" w:lineRule="atLeast"/>
+        <w:jc w:val="left"/>
+        <w:rPr>
+          <w:rFonts w:ascii="Helvetica" w:eastAsia="Times New Roman" w:hAnsi="Helvetica" w:cs="Helvetica"/>
+          <w:color w:val="000000"/>
+          <w:sz w:val="21"/>
+          <w:szCs w:val="21"/>
+          <w:lang w:eastAsia="es-PE"/>
+        </w:rPr>
+      </w:pPr>
+      <w:r>
+        <w:rPr>
+          <w:rFonts w:ascii="Helvetica" w:eastAsia="Times New Roman" w:hAnsi="Helvetica" w:cs="Helvetica"/>
+          <w:color w:val="000000"/>
+          <w:sz w:val="21"/>
+          <w:szCs w:val="21"/>
+          <w:lang w:eastAsia="es-PE"/>
+        </w:rPr>
+        <w:t xml:space="preserve">Ejecutar </w:t>
+      </w:r>
+      <w:proofErr w:type="spellStart"/>
+      <w:r>
+        <w:rPr>
+          <w:rFonts w:ascii="Helvetica" w:eastAsia="Times New Roman" w:hAnsi="Helvetica" w:cs="Helvetica"/>
+          <w:color w:val="000000"/>
+          <w:sz w:val="21"/>
+          <w:szCs w:val="21"/>
+          <w:lang w:eastAsia="es-PE"/>
+        </w:rPr>
+        <w:t>Tests</w:t>
+      </w:r>
+      <w:proofErr w:type="spellEnd"/>
+      <w:r>
+        <w:rPr>
+          <w:rFonts w:ascii="Helvetica" w:eastAsia="Times New Roman" w:hAnsi="Helvetica" w:cs="Helvetica"/>
+          <w:color w:val="000000"/>
+          <w:sz w:val="21"/>
+          <w:szCs w:val="21"/>
+          <w:lang w:eastAsia="es-PE"/>
+        </w:rPr>
+        <w:t xml:space="preserve"> Continuamente</w:t>
+      </w:r>
+    </w:p>
+    <w:p>
+      <w:pPr>
+        <w:numPr>
+          <w:ilvl w:val="1"/>
+          <w:numId w:val="10"/>
+        </w:numPr>
+        <w:shd w:val="clear" w:color="auto" w:fill="FFFFFF"/>
+        <w:spacing w:after="0" w:line="343" w:lineRule="atLeast"/>
+        <w:jc w:val="left"/>
+        <w:rPr>
+          <w:rFonts w:ascii="Helvetica" w:eastAsia="Times New Roman" w:hAnsi="Helvetica" w:cs="Helvetica"/>
+          <w:color w:val="000000"/>
+          <w:sz w:val="21"/>
+          <w:szCs w:val="21"/>
+          <w:lang w:eastAsia="es-PE"/>
+        </w:rPr>
+      </w:pPr>
+      <w:r>
+        <w:rPr>
+          <w:rFonts w:ascii="Helvetica" w:eastAsia="Times New Roman" w:hAnsi="Helvetica" w:cs="Helvetica"/>
+          <w:color w:val="000000"/>
+          <w:sz w:val="21"/>
+          <w:szCs w:val="21"/>
+          <w:lang w:eastAsia="es-PE"/>
+        </w:rPr>
+        <w:t>No Refactoring Tools</w:t>
       </w:r>
     </w:p>
     <w:p>
@@ -2979,16 +3154,6 @@
           <w:lang w:eastAsia="es-PE"/>
         </w:rPr>
       </w:pPr>
-      <w:r>
-        <w:rPr>
-          <w:rFonts w:ascii="Helvetica" w:eastAsia="Times New Roman" w:hAnsi="Helvetica" w:cs="Helvetica"/>
-          <w:color w:val="000000"/>
-          <w:sz w:val="21"/>
-          <w:szCs w:val="21"/>
-          <w:lang w:eastAsia="es-PE"/>
-        </w:rPr>
-        <w:t xml:space="preserve">Refactoring </w:t>
-      </w:r>
       <w:proofErr w:type="spellStart"/>
       <w:r>
         <w:rPr>
@@ -2998,7 +3163,7 @@
           <w:szCs w:val="21"/>
           <w:lang w:eastAsia="es-PE"/>
         </w:rPr>
-        <w:t>by</w:t>
+        <w:t>Inverse</w:t>
       </w:r>
       <w:proofErr w:type="spellEnd"/>
       <w:r>
@@ -3009,7 +3174,35 @@
           <w:szCs w:val="21"/>
           <w:lang w:eastAsia="es-PE"/>
         </w:rPr>
-        <w:t xml:space="preserve"> </w:t>
+        <w:t xml:space="preserve"> Refactoring</w:t>
+      </w:r>
+    </w:p>
+    <w:p>
+      <w:pPr>
+        <w:numPr>
+          <w:ilvl w:val="1"/>
+          <w:numId w:val="10"/>
+        </w:numPr>
+        <w:shd w:val="clear" w:color="auto" w:fill="FFFFFF"/>
+        <w:spacing w:after="0" w:line="343" w:lineRule="atLeast"/>
+        <w:jc w:val="left"/>
+        <w:rPr>
+          <w:rFonts w:ascii="Helvetica" w:eastAsia="Times New Roman" w:hAnsi="Helvetica" w:cs="Helvetica"/>
+          <w:color w:val="000000"/>
+          <w:sz w:val="21"/>
+          <w:szCs w:val="21"/>
+          <w:lang w:eastAsia="es-PE"/>
+        </w:rPr>
+      </w:pPr>
+      <w:r>
+        <w:rPr>
+          <w:rFonts w:ascii="Helvetica" w:eastAsia="Times New Roman" w:hAnsi="Helvetica" w:cs="Helvetica"/>
+          <w:color w:val="000000"/>
+          <w:sz w:val="21"/>
+          <w:szCs w:val="21"/>
+          <w:lang w:eastAsia="es-PE"/>
+        </w:rPr>
+        <w:t xml:space="preserve">Aprender </w:t>
       </w:r>
       <w:proofErr w:type="spellStart"/>
       <w:r>
@@ -3020,7 +3213,7 @@
           <w:szCs w:val="21"/>
           <w:lang w:eastAsia="es-PE"/>
         </w:rPr>
-        <w:t>the</w:t>
+        <w:t>Refactorings</w:t>
       </w:r>
       <w:proofErr w:type="spellEnd"/>
       <w:r>
@@ -3031,20 +3224,8 @@
           <w:szCs w:val="21"/>
           <w:lang w:eastAsia="es-PE"/>
         </w:rPr>
-        <w:t xml:space="preserve"> </w:t>
-      </w:r>
-      <w:proofErr w:type="spellStart"/>
-      <w:r>
-        <w:rPr>
-          <w:rFonts w:ascii="Helvetica" w:eastAsia="Times New Roman" w:hAnsi="Helvetica" w:cs="Helvetica"/>
-          <w:color w:val="000000"/>
-          <w:sz w:val="21"/>
-          <w:szCs w:val="21"/>
-          <w:lang w:eastAsia="es-PE"/>
-        </w:rPr>
-        <w:t>book</w:t>
-      </w:r>
-      <w:proofErr w:type="spellEnd"/>
+        <w:t xml:space="preserve"> Adicionales</w:t>
+      </w:r>
     </w:p>
     <w:p>
       <w:pPr>
@@ -3064,6 +3245,36 @@
           <w:lang w:eastAsia="es-PE"/>
         </w:rPr>
       </w:pPr>
+      <w:proofErr w:type="spellStart"/>
+      <w:r>
+        <w:rPr>
+          <w:rFonts w:ascii="Helvetica" w:eastAsia="Times New Roman" w:hAnsi="Helvetica" w:cs="Helvetica"/>
+          <w:color w:val="000000"/>
+          <w:sz w:val="21"/>
+          <w:szCs w:val="21"/>
+          <w:lang w:eastAsia="es-PE"/>
+        </w:rPr>
+        <w:t>Refuctoring</w:t>
+      </w:r>
+      <w:proofErr w:type="spellEnd"/>
+    </w:p>
+    <w:p>
+      <w:pPr>
+        <w:numPr>
+          <w:ilvl w:val="1"/>
+          <w:numId w:val="10"/>
+        </w:numPr>
+        <w:shd w:val="clear" w:color="auto" w:fill="FFFFFF"/>
+        <w:spacing w:after="0" w:line="343" w:lineRule="atLeast"/>
+        <w:jc w:val="left"/>
+        <w:rPr>
+          <w:rFonts w:ascii="Helvetica" w:eastAsia="Times New Roman" w:hAnsi="Helvetica" w:cs="Helvetica"/>
+          <w:color w:val="000000"/>
+          <w:sz w:val="21"/>
+          <w:szCs w:val="21"/>
+          <w:lang w:eastAsia="es-PE"/>
+        </w:rPr>
+      </w:pPr>
       <w:r>
         <w:rPr>
           <w:rFonts w:ascii="Helvetica" w:eastAsia="Times New Roman" w:hAnsi="Helvetica" w:cs="Helvetica"/>
@@ -3101,22 +3312,38 @@
           <w:szCs w:val="21"/>
           <w:lang w:eastAsia="es-PE"/>
         </w:rPr>
+        <w:t>Refactoring Golf</w:t>
+      </w:r>
+    </w:p>
+    <w:p>
+      <w:pPr>
+        <w:numPr>
+          <w:ilvl w:val="1"/>
+          <w:numId w:val="10"/>
+        </w:numPr>
+        <w:shd w:val="clear" w:color="auto" w:fill="FFFFFF"/>
+        <w:spacing w:after="0" w:line="343" w:lineRule="atLeast"/>
+        <w:jc w:val="left"/>
+        <w:rPr>
+          <w:rFonts w:ascii="Helvetica" w:eastAsia="Times New Roman" w:hAnsi="Helvetica" w:cs="Helvetica"/>
+          <w:color w:val="000000"/>
+          <w:sz w:val="21"/>
+          <w:szCs w:val="21"/>
+          <w:lang w:eastAsia="es-PE"/>
+        </w:rPr>
+      </w:pPr>
+      <w:r>
+        <w:rPr>
+          <w:rFonts w:ascii="Helvetica" w:eastAsia="Times New Roman" w:hAnsi="Helvetica" w:cs="Helvetica"/>
+          <w:color w:val="000000"/>
+          <w:sz w:val="21"/>
+          <w:szCs w:val="21"/>
+          <w:lang w:eastAsia="es-PE"/>
+        </w:rPr>
         <w:t>Refactoring por su cuenta</w:t>
       </w:r>
-    </w:p>
-    <w:p>
-      <w:pPr>
-        <w:shd w:val="clear" w:color="auto" w:fill="FFFFFF"/>
-        <w:spacing w:after="0" w:line="343" w:lineRule="atLeast"/>
-        <w:jc w:val="left"/>
-        <w:rPr>
-          <w:rFonts w:ascii="Helvetica" w:eastAsia="Times New Roman" w:hAnsi="Helvetica" w:cs="Helvetica"/>
-          <w:color w:val="000000"/>
-          <w:sz w:val="21"/>
-          <w:szCs w:val="21"/>
-          <w:lang w:eastAsia="es-PE"/>
-        </w:rPr>
-      </w:pPr>
+      <w:bookmarkStart w:id="0" w:name="_GoBack"/>
+      <w:bookmarkEnd w:id="0"/>
     </w:p>
     <w:p>
       <w:pPr>
@@ -3265,8 +3492,6 @@
         </w:rPr>
         <w:t>Cierre</w:t>
       </w:r>
-      <w:bookmarkStart w:id="0" w:name="_GoBack"/>
-      <w:bookmarkEnd w:id="0"/>
     </w:p>
     <w:p>
       <w:pPr>
@@ -3374,6 +3599,7 @@
           <w:szCs w:val="21"/>
           <w:lang w:eastAsia="es-PE"/>
         </w:rPr>
+        <w:lastRenderedPageBreak/>
         <w:t>Pasar al frente y ponerlos en la pared</w:t>
       </w:r>
     </w:p>
@@ -4623,7 +4849,7 @@
         <w:sz w:val="20"/>
       </w:rPr>
     </w:lvl>
-    <w:lvl w:ilvl="1" w:tentative="1">
+    <w:lvl w:ilvl="1">
       <w:start w:val="1"/>
       <w:numFmt w:val="bullet"/>
       <w:lvlText w:val="o"/>

</xml_diff>